<commit_message>
disable hyperlinks in examples
</commit_message>
<xml_diff>
--- a/Cite_APA_StyleGuide7th.docx
+++ b/Cite_APA_StyleGuide7th.docx
@@ -3346,16 +3346,8 @@
                               <w:rPr>
                                 <w:rStyle w:val="In-TextExampleChar"/>
                               </w:rPr>
-                              <w:t xml:space="preserve">“Wallace </w:t>
-                            </w:r>
-                            <w:r>
-                              <w:rPr>
-                                <w:rStyle w:val="In-TextExampleChar"/>
-                              </w:rPr>
-                              <w:t>(2009</w:t>
-                            </w:r>
-                            <w:bookmarkStart w:id="0" w:name="_GoBack"/>
-                            <w:bookmarkEnd w:id="0"/>
+                              <w:t>“Wallace (2009</w:t>
+                            </w:r>
                             <w:r>
                               <w:rPr>
                                 <w:rStyle w:val="In-TextExampleChar"/>
@@ -10152,28 +10144,77 @@
                               <w:t xml:space="preserve"> </w:t>
                             </w:r>
                             <w:r>
-                              <w:t xml:space="preserve">for additional examples and explanatory information. Available in the library (call number:  </w:t>
+                              <w:t>for additional examp</w:t>
+                            </w:r>
+                            <w:r>
+                              <w:t>les and explanatory information (a</w:t>
+                            </w:r>
+                            <w:r>
+                              <w:t>vailable in the library</w:t>
+                            </w:r>
+                            <w:r>
+                              <w:t xml:space="preserve"> at </w:t>
+                            </w:r>
+                            <w:r>
+                              <w:t xml:space="preserve">call number:  </w:t>
                             </w:r>
                             <w:r>
                               <w:rPr>
                                 <w:b/>
                               </w:rPr>
-                              <w:t>BF 76.7. P83</w:t>
-                            </w:r>
-                            <w:r>
+                              <w:t xml:space="preserve">BF 76.7. </w:t>
+                            </w:r>
+                            <w:r>
+                              <w:rPr>
+                                <w:b/>
+                              </w:rPr>
+                              <w:t>P83</w:t>
+                            </w:r>
+                            <w:r>
+                              <w:rPr>
+                                <w:b/>
+                              </w:rPr>
                               <w:t>)</w:t>
                             </w:r>
                             <w:r>
-                              <w:t xml:space="preserve"> Additional resources available on our </w:t>
+                              <w:t>.</w:t>
+                            </w:r>
+                            <w:bookmarkStart w:id="0" w:name="_GoBack"/>
+                            <w:bookmarkEnd w:id="0"/>
+                            <w:r>
+                              <w:t xml:space="preserve"> Find links to sample papers and additional support resources </w:t>
+                            </w:r>
+                            <w:r>
+                              <w:t xml:space="preserve">on our </w:t>
                             </w:r>
                             <w:hyperlink r:id="rId6" w:history="1">
                               <w:r>
                                 <w:rPr>
                                   <w:rStyle w:val="Hyperlink"/>
                                 </w:rPr>
-                                <w:t>APA style page</w:t>
+                                <w:t>APA sty</w:t>
+                              </w:r>
+                              <w:r>
+                                <w:rPr>
+                                  <w:rStyle w:val="Hyperlink"/>
+                                </w:rPr>
+                                <w:t>l</w:t>
+                              </w:r>
+                              <w:r>
+                                <w:rPr>
+                                  <w:rStyle w:val="Hyperlink"/>
+                                </w:rPr>
+                                <w:t>e page</w:t>
                               </w:r>
                             </w:hyperlink>
+                            <w:r>
+                              <w:rPr>
+                                <w:rStyle w:val="Hyperlink"/>
+                                <w:color w:val="000000" w:themeColor="text1"/>
+                                <w:u w:val="none"/>
+                              </w:rPr>
+                              <w:t>.</w:t>
+                            </w:r>
                             <w:r>
                               <w:t xml:space="preserve"> </w:t>
                             </w:r>
@@ -10230,28 +10271,77 @@
                         <w:t xml:space="preserve"> </w:t>
                       </w:r>
                       <w:r>
-                        <w:t xml:space="preserve">for additional examples and explanatory information. Available in the library (call number:  </w:t>
+                        <w:t>for additional examp</w:t>
+                      </w:r>
+                      <w:r>
+                        <w:t>les and explanatory information (a</w:t>
+                      </w:r>
+                      <w:r>
+                        <w:t>vailable in the library</w:t>
+                      </w:r>
+                      <w:r>
+                        <w:t xml:space="preserve"> at </w:t>
+                      </w:r>
+                      <w:r>
+                        <w:t xml:space="preserve">call number:  </w:t>
                       </w:r>
                       <w:r>
                         <w:rPr>
                           <w:b/>
                         </w:rPr>
-                        <w:t>BF 76.7. P83</w:t>
-                      </w:r>
-                      <w:r>
+                        <w:t xml:space="preserve">BF 76.7. </w:t>
+                      </w:r>
+                      <w:r>
+                        <w:rPr>
+                          <w:b/>
+                        </w:rPr>
+                        <w:t>P83</w:t>
+                      </w:r>
+                      <w:r>
+                        <w:rPr>
+                          <w:b/>
+                        </w:rPr>
                         <w:t>)</w:t>
                       </w:r>
                       <w:r>
-                        <w:t xml:space="preserve"> Additional resources available on our </w:t>
+                        <w:t>.</w:t>
+                      </w:r>
+                      <w:bookmarkStart w:id="1" w:name="_GoBack"/>
+                      <w:bookmarkEnd w:id="1"/>
+                      <w:r>
+                        <w:t xml:space="preserve"> Find links to sample papers and additional support resources </w:t>
+                      </w:r>
+                      <w:r>
+                        <w:t xml:space="preserve">on our </w:t>
                       </w:r>
                       <w:hyperlink r:id="rId7" w:history="1">
                         <w:r>
                           <w:rPr>
                             <w:rStyle w:val="Hyperlink"/>
                           </w:rPr>
-                          <w:t>APA style page</w:t>
+                          <w:t>APA sty</w:t>
+                        </w:r>
+                        <w:r>
+                          <w:rPr>
+                            <w:rStyle w:val="Hyperlink"/>
+                          </w:rPr>
+                          <w:t>l</w:t>
+                        </w:r>
+                        <w:r>
+                          <w:rPr>
+                            <w:rStyle w:val="Hyperlink"/>
+                          </w:rPr>
+                          <w:t>e page</w:t>
                         </w:r>
                       </w:hyperlink>
+                      <w:r>
+                        <w:rPr>
+                          <w:rStyle w:val="Hyperlink"/>
+                          <w:color w:val="000000" w:themeColor="text1"/>
+                          <w:u w:val="none"/>
+                        </w:rPr>
+                        <w:t>.</w:t>
+                      </w:r>
                       <w:r>
                         <w:t xml:space="preserve"> </w:t>
                       </w:r>

</xml_diff>